<commit_message>
ODT aktualisiert: Subject und Examnotes werden jetzt im Settingsfile festgehalten SecureExam.xml Parser implementiert
</commit_message>
<xml_diff>
--- a/Files/Dokumente/Bedienungsanleitung.docx
+++ b/Files/Dokumente/Bedienungsanleitung.docx
@@ -62,10 +62,7 @@
       </w:r>
       <w:proofErr w:type="spellEnd"/>
       <w:r>
-        <w:t>&gt; in XML</w:t>
-      </w:r>
-      <w:r>
-        <w:t xml:space="preserve">, mit </w:t>
+        <w:t xml:space="preserve">&gt; in XML, mit </w:t>
       </w:r>
       <w:proofErr w:type="spellStart"/>
       <w:r>
@@ -83,10 +80,7 @@
     </w:p>
     <w:p>
       <w:r>
-        <w:t>//</w:t>
-      </w:r>
-      <w:r>
-        <w:t xml:space="preserve">Verschachtelte Checkbox oder </w:t>
+        <w:t xml:space="preserve">//Verschachtelte Checkbox oder </w:t>
       </w:r>
       <w:proofErr w:type="spellStart"/>
       <w:r>
@@ -116,6 +110,34 @@
         <w:t>Um bestimmte Prüfungsdetails zu setzten, müssen die Vorgegebenen Strukturen eingehalten werden.</w:t>
       </w:r>
     </w:p>
+    <w:p/>
+    <w:p>
+      <w:r>
+        <w:t>//</w:t>
+      </w:r>
+      <w:r>
+        <w:t xml:space="preserve"> Prüfungshinweise</w:t>
+      </w:r>
+    </w:p>
+    <w:p>
+      <w:r>
+        <w:t xml:space="preserve">//im settings.xml </w:t>
+      </w:r>
+      <w:bookmarkStart w:id="0" w:name="_GoBack"/>
+      <w:bookmarkEnd w:id="0"/>
+      <w:r>
+        <w:t>&lt;examNotes&gt;Diese Notizen werden in der Prüfung als Prüfungshinweise dargestellt.&lt;/</w:t>
+      </w:r>
+      <w:proofErr w:type="spellStart"/>
+      <w:r>
+        <w:t>examNotes</w:t>
+      </w:r>
+      <w:proofErr w:type="spellEnd"/>
+      <w:r>
+        <w:t>&gt;</w:t>
+      </w:r>
+    </w:p>
+    <w:p/>
     <w:tbl>
       <w:tblPr>
         <w:tblStyle w:val="Tabellenraster"/>
@@ -170,11 +192,13 @@
           <w:tcPr>
             <w:tcW w:w="3070" w:type="dxa"/>
           </w:tcPr>
-          <w:p>
-            <w:r>
-              <w:t>Prüfungshinweise</w:t>
-            </w:r>
-          </w:p>
+          <w:p/>
+        </w:tc>
+        <w:tc>
+          <w:tcPr>
+            <w:tcW w:w="3071" w:type="dxa"/>
+          </w:tcPr>
+          <w:p/>
         </w:tc>
         <w:tc>
           <w:tcPr>
@@ -182,39 +206,7 @@
           </w:tcPr>
           <w:p>
             <w:r>
-              <w:t>&lt;</w:t>
-            </w:r>
-            <w:proofErr w:type="spellStart"/>
-            <w:r>
-              <w:t>examNotes</w:t>
-            </w:r>
-            <w:proofErr w:type="spellEnd"/>
-            <w:r>
-              <w:t>&gt;Diese Notizen werden in der Prüfung als Prüfungshinweise dargestellt.&lt;/</w:t>
-            </w:r>
-            <w:proofErr w:type="spellStart"/>
-            <w:r>
-              <w:t>examNotes</w:t>
-            </w:r>
-            <w:proofErr w:type="spellEnd"/>
-            <w:r>
-              <w:t>&gt;</w:t>
-            </w:r>
-          </w:p>
-        </w:tc>
-        <w:tc>
-          <w:tcPr>
-            <w:tcW w:w="3071" w:type="dxa"/>
-          </w:tcPr>
-          <w:p>
-            <w:r>
-              <w:t xml:space="preserve">Prüfungshinweise: </w:t>
-            </w:r>
-            <w:r>
-              <w:t>Diese Notizen werden in der Prüfung als Prüfungshinweise dargestellt</w:t>
-            </w:r>
-            <w:r>
-              <w:t>.</w:t>
+              <w:t>Prüfungshinweise: Diese Notizen werden in der Prüfung als Prüfungshinweise dargestellt.</w:t>
             </w:r>
           </w:p>
         </w:tc>
@@ -244,16 +236,7 @@
             </w:r>
             <w:proofErr w:type="spellEnd"/>
             <w:r>
-              <w:t>&gt;</w:t>
-            </w:r>
-            <w:r>
-              <w:t>Mathematik</w:t>
-            </w:r>
-            <w:r>
-              <w:t>&lt;</w:t>
-            </w:r>
-            <w:r>
-              <w:t>/</w:t>
+              <w:t>&gt;Mathematik&lt;/</w:t>
             </w:r>
             <w:proofErr w:type="spellStart"/>
             <w:r>
@@ -271,10 +254,7 @@
           </w:tcPr>
           <w:p>
             <w:r>
-              <w:t xml:space="preserve">Fach: </w:t>
-            </w:r>
-            <w:r>
-              <w:t>Mathematik</w:t>
+              <w:t>Fach: Mathematik</w:t>
             </w:r>
           </w:p>
         </w:tc>
@@ -300,23 +280,11 @@
             </w:r>
             <w:proofErr w:type="spellStart"/>
             <w:r>
-              <w:t>exam</w:t>
-            </w:r>
-            <w:r>
-              <w:t>Title</w:t>
+              <w:t>examTitle</w:t>
             </w:r>
             <w:proofErr w:type="spellEnd"/>
             <w:r>
-              <w:t>&gt;</w:t>
-            </w:r>
-            <w:r>
-              <w:t>Dies ist der Titel der Prüfung</w:t>
-            </w:r>
-            <w:r>
-              <w:t>&lt;/</w:t>
-            </w:r>
-            <w:r>
-              <w:t xml:space="preserve"> </w:t>
+              <w:t xml:space="preserve">&gt;Dies ist der Titel der Prüfung&lt;/ </w:t>
             </w:r>
             <w:proofErr w:type="spellStart"/>
             <w:r>
@@ -324,10 +292,7 @@
             </w:r>
             <w:proofErr w:type="spellEnd"/>
             <w:r>
-              <w:t xml:space="preserve"> </w:t>
-            </w:r>
-            <w:r>
-              <w:t>&gt;</w:t>
+              <w:t xml:space="preserve"> &gt;</w:t>
             </w:r>
           </w:p>
         </w:tc>
@@ -348,10 +313,7 @@
         <w:t xml:space="preserve"> </w:t>
       </w:r>
     </w:p>
-    <w:p>
-      <w:bookmarkStart w:id="0" w:name="_GoBack"/>
-      <w:bookmarkEnd w:id="0"/>
-    </w:p>
+    <w:p/>
     <w:p>
       <w:pPr>
         <w:pStyle w:val="berschrift2"/>
@@ -374,6 +336,7 @@
         <w:pStyle w:val="berschrift3"/>
       </w:pPr>
       <w:r>
+        <w:lastRenderedPageBreak/>
         <w:t>Open Office Do</w:t>
       </w:r>
       <w:r>

</xml_diff>